<commit_message>
Spielfluss; Verwendete Werkzeuge und Eingesetzte Komponenten hinzugefuegt
</commit_message>
<xml_diff>
--- a/Quellen und Vorlagen/Texte_Schmierzettel.docx
+++ b/Quellen und Vorlagen/Texte_Schmierzettel.docx
@@ -396,20 +396,48 @@
     </w:p>
     <w:p>
       <w:r>
-        <w:t>Ein mobiles Spiel das mitunter seiner Einfachheit, in kürzester Zeit großen Erfolg erlangte, ist das Spiel „Flappy Bird“.</w:t>
-      </w:r>
-      <w:r>
-        <w:t xml:space="preserve"> In diesem Spiel steuert der Spieler durch Antippen des Touchscreens die Flughöhe eines Vogels, um ihn vor dem Aufprall auf den Boden zu bewahren und durch entgegenkommende Hindernisse zu manövrieren.</w:t>
-      </w:r>
-      <w:r>
-        <w:t xml:space="preserve"> Hierbei handelt es sich um eine Art „Endlos-Spiel“, das s</w:t>
-      </w:r>
-      <w:r>
-        <w:t xml:space="preserve">ich dadurch auszeichnet, dass der Spieler solange spielt, bis er verliert. </w:t>
+        <w:t>Ein mobiles Spiel das mitunter</w:t>
+      </w:r>
+      <w:r>
+        <w:t xml:space="preserve"> durch seine</w:t>
+      </w:r>
+      <w:r>
+        <w:t xml:space="preserve"> Einfachheit, in kürzester Zeit großen Erfolg erlan</w:t>
+      </w:r>
+      <w:r>
+        <w:t>gte, ist das Spiel Flappy Bird</w:t>
+      </w:r>
+      <w:r>
+        <w:t>.</w:t>
+      </w:r>
+    </w:p>
+    <w:p>
+      <w:r>
+        <w:t xml:space="preserve">%QUELLE: </w:t>
+      </w:r>
+      <w:r>
+        <w:t>https://de.wikipedia.org/wiki/Flappy_Bird</w:t>
+      </w:r>
+    </w:p>
+    <w:p>
+      <w:r>
+        <w:t xml:space="preserve"> In diesem Spiel steuert der Spieler durch Antippen des Touchscreens die Flughöhe eines Vogels, um ihn vor dem Aufprall auf den Boden zu bewahren und durch entgegenkommende </w:t>
       </w:r>
       <w:r>
         <w:lastRenderedPageBreak/>
-        <w:t>Verlieren kann man, indem die Spielfigur mit einem anderen Objekt kollidiert. Es verfügt über eine Punktzahl, die sich erhöht, wenn der Vogel erfolgreich</w:t>
+        <w:t>Hindernisse zu manövrieren.</w:t>
+      </w:r>
+      <w:r>
+        <w:t xml:space="preserve"> Hierbei handelt es</w:t>
+      </w:r>
+      <w:r>
+        <w:t xml:space="preserve"> sich um eine Art Endlos-Spiel</w:t>
+      </w:r>
+      <w:r>
+        <w:t>, das s</w:t>
+      </w:r>
+      <w:r>
+        <w:t>ich dadurch auszeichnet, dass der Spieler solange spielt, bis er verliert. Verlieren kann man, indem die Spielfigur mit einem anderen Objekt kollidiert. Es verfügt über eine Punktzahl, die sich erhöht, wenn der Vogel erfolgreich</w:t>
       </w:r>
       <w:r>
         <w:t xml:space="preserve"> die Hindernisse passiert hat.</w:t>
@@ -420,7 +448,13 @@
         <w:t>In der Anlehnung zu Flappy Bird, entstanden zahlreiche Spiele die große Ähnlichkeit aufweisen. Auch wird dieses Spielprinzip häufig als Vorlage verwendet, um beispielhaft den Einstieg in die Spielentwicklung mit einer bestimmten Engine oder einem Framework zu erlernen. Da alle vorher genannten Anforderungen in dieses Spielprinzip hineinpassen, wurde</w:t>
       </w:r>
       <w:r>
-        <w:t xml:space="preserve"> ein Spiel konzipiert, das sich an dieser Vorlage orientiert. Das Spiel trägt den Titel „Happy Bird“. </w:t>
+        <w:t xml:space="preserve"> ein Spiel konzipiert, das sich an dieser Vorlage orientiert. Das Spiel trägt den Titel </w:t>
+      </w:r>
+      <w:r>
+        <w:t>Happy Bird</w:t>
+      </w:r>
+      <w:r>
+        <w:t xml:space="preserve">. </w:t>
       </w:r>
     </w:p>
     <w:p>
@@ -430,16 +464,250 @@
     </w:p>
     <w:p/>
     <w:p>
+      <w:r>
+        <w:t>\section{Spielfluss}</w:t>
+      </w:r>
+    </w:p>
+    <w:p>
+      <w:r>
+        <w:t>Das Spielprinzip und der Spielfluss bei Happy Bird sind denkbar einfach.</w:t>
+      </w:r>
+      <w:r>
+        <w:t xml:space="preserve"> </w:t>
+      </w:r>
+      <w:r>
+        <w:t>Das Spiel wurde</w:t>
+      </w:r>
+      <w:r>
+        <w:t xml:space="preserve"> zudem</w:t>
+      </w:r>
+      <w:r>
+        <w:t xml:space="preserve"> auf den Portrait-Modus (Hochformat) festgelegt.</w:t>
+      </w:r>
+    </w:p>
+    <w:p>
+      <w:pPr>
+        <w:pStyle w:val="KeinLeerraum"/>
+      </w:pPr>
+    </w:p>
+    <w:p>
+      <w:pPr>
+        <w:pStyle w:val="KeinLeerraum"/>
+      </w:pPr>
+      <w:r>
+        <w:t>\begin{itemize}</w:t>
+      </w:r>
+    </w:p>
+    <w:p>
+      <w:pPr>
+        <w:pStyle w:val="KeinLeerraum"/>
+      </w:pPr>
+      <w:r>
+        <w:tab/>
+        <w:t xml:space="preserve">\item Das Spiel </w:t>
+      </w:r>
+      <w:r>
+        <w:t>wird über das App Icon gestartet.</w:t>
+      </w:r>
+    </w:p>
+    <w:p>
+      <w:pPr>
+        <w:pStyle w:val="KeinLeerraum"/>
+      </w:pPr>
+      <w:r>
+        <w:tab/>
+        <w:t xml:space="preserve">\item </w:t>
+      </w:r>
+      <w:r>
+        <w:t>Direkt nach dem Start wird ein Logo des jeweiligen Frameworks oder Engine angezeigt.</w:t>
+      </w:r>
+    </w:p>
+    <w:p>
+      <w:pPr>
+        <w:pStyle w:val="KeinLeerraum"/>
+      </w:pPr>
+      <w:r>
+        <w:tab/>
+        <w:t xml:space="preserve">\item </w:t>
+      </w:r>
+      <w:r>
+        <w:t>Daraufhin gelangt man in ein Hauptmenü, das den Titel des Spiels, Hintergrundgrafiken und einen Startbutton anzeigt. Die Hintergrundmusik wird abgespielt.</w:t>
+      </w:r>
+    </w:p>
+    <w:p>
+      <w:pPr>
+        <w:pStyle w:val="KeinLeerraum"/>
+      </w:pPr>
+      <w:r>
+        <w:t xml:space="preserve">\item </w:t>
+      </w:r>
+      <w:r>
+        <w:t>Bei betätigen des Startbuttons wird in die Spielszene gewechselt.</w:t>
+      </w:r>
+    </w:p>
+    <w:p>
+      <w:pPr>
+        <w:pStyle w:val="KeinLeerraum"/>
+      </w:pPr>
+      <w:r>
+        <w:t xml:space="preserve">\item </w:t>
+      </w:r>
+      <w:r>
+        <w:t>Die Spielszene beginnt mit den Hintergrundgrafiken und einem Vogel als Spielfigur.</w:t>
+      </w:r>
+    </w:p>
+    <w:p>
+      <w:pPr>
+        <w:pStyle w:val="KeinLeerraum"/>
+      </w:pPr>
+      <w:r>
+        <w:t>\item</w:t>
+      </w:r>
+      <w:r>
+        <w:t xml:space="preserve"> Der Vogel verliert an Höhe, wenn der Spieler nichts tut und steigt bei antippen des Touchscreens an.</w:t>
+      </w:r>
+    </w:p>
+    <w:p>
+      <w:pPr>
+        <w:pStyle w:val="KeinLeerraum"/>
+      </w:pPr>
+      <w:r>
+        <w:t>\item In einem festgelegten Intervall kommen der Figur nun Hindernisse in Form von grünen Röhren entgegen. Diese besitzen ein</w:t>
+      </w:r>
+      <w:r>
+        <w:t>e</w:t>
+      </w:r>
+      <w:r>
+        <w:t xml:space="preserve"> Lücke in der Mitte, durch die der Vogel hindurchmanövriert werden muss.</w:t>
+      </w:r>
+      <w:r>
+        <w:t xml:space="preserve"> Die Position der Lücke befindet sich in einer zufälligen, vertikalen Stelle innerhalb der Sichtbarkeit.</w:t>
+      </w:r>
+    </w:p>
+    <w:p>
+      <w:pPr>
+        <w:pStyle w:val="KeinLeerraum"/>
+      </w:pPr>
+      <w:r>
+        <w:t xml:space="preserve">\item </w:t>
+      </w:r>
+      <w:r>
+        <w:t>Wenn der Vogel erfolgreich das Hindernis passiert hat, erhält man einen Punkt, der oben links im Spiel zu der Gesamtpunktzahl hinzugefügt und dargestellt wird.</w:t>
+      </w:r>
+    </w:p>
+    <w:p>
+      <w:pPr>
+        <w:pStyle w:val="KeinLeerraum"/>
+      </w:pPr>
+      <w:r>
+        <w:t xml:space="preserve">\item </w:t>
+      </w:r>
+      <w:r>
+        <w:t>Das Spiel endet und gilt als verloren, wenn der Vogel mit einem der entgegenkommenden Hindernisse oder dem Boden kollidiert.</w:t>
+      </w:r>
+    </w:p>
+    <w:p>
+      <w:pPr>
+        <w:pStyle w:val="KeinLeerraum"/>
+      </w:pPr>
+      <w:r>
+        <w:t xml:space="preserve">\item </w:t>
+      </w:r>
+      <w:r>
+        <w:t>Der obere Rand der Spielszene wird durch eine unsichtbare Wand blockiert, die nicht passiert werden kann.</w:t>
+      </w:r>
+    </w:p>
+    <w:p>
+      <w:pPr>
+        <w:pStyle w:val="KeinLeerraum"/>
+      </w:pPr>
+      <w:r>
+        <w:t xml:space="preserve">\item </w:t>
+      </w:r>
+      <w:r>
+        <w:t xml:space="preserve">Bei verlorenem Spiel, wird in das Game Over Menü </w:t>
+      </w:r>
+      <w:r>
+        <w:t>gewechselt, das wie das Hauptmenü aufgebaut ist. Dies zeigt den Game Over Status an und gibt die Möglichkeit, über den Startbutton ein neues Spiel zu starten.</w:t>
+      </w:r>
+    </w:p>
+    <w:p>
+      <w:pPr>
+        <w:pStyle w:val="KeinLeerraum"/>
+      </w:pPr>
+      <w:r>
+        <w:t>\end{itemize}</w:t>
+      </w:r>
+    </w:p>
+    <w:p>
+      <w:pPr>
+        <w:pStyle w:val="KeinLeerraum"/>
+      </w:pPr>
+    </w:p>
+    <w:p>
+      <w:pPr>
+        <w:pStyle w:val="KeinLeerraum"/>
+      </w:pPr>
+      <w:r>
+        <w:t>%TODO: Screenshots!</w:t>
+      </w:r>
+    </w:p>
+    <w:p>
+      <w:pPr>
+        <w:pStyle w:val="KeinLeerraum"/>
+      </w:pPr>
+    </w:p>
+    <w:p>
+      <w:pPr>
+        <w:pStyle w:val="KeinLeerraum"/>
+      </w:pPr>
+    </w:p>
+    <w:p>
+      <w:pPr>
+        <w:pStyle w:val="KeinLeerraum"/>
+      </w:pPr>
+      <w:r>
+        <w:t>Die in Kapitel \ref{sec:definiton_anforderungen} definierten Anforderungen, wurden somit alle umgesetzt.</w:t>
+      </w:r>
+      <w:r>
+        <w:t xml:space="preserve"> Die Spielfigur wird durch einen Spritesheet animiert und ist durch einen Touchscreen-Input steuerbar. Es werden Hindernisse erzeugt, die bei Kollision das Spielende hervorrufen. Der Spieler hat die Möglichkeit Punkte zu erhalten.</w:t>
+      </w:r>
+    </w:p>
+    <w:p>
+      <w:pPr>
+        <w:pStyle w:val="KeinLeerraum"/>
+      </w:pPr>
+      <w:r>
+        <w:t>Die Hintergrundmusik wird in all</w:t>
+      </w:r>
+      <w:r>
+        <w:t xml:space="preserve">en drei Spielszenen gespielt. Sie startet bei Wechsel der Szene nicht von vorne, behält einen globalen Status bei und wird in einer Endlosschleife </w:t>
+      </w:r>
+      <w:r>
+        <w:lastRenderedPageBreak/>
+        <w:t>gespielt.</w:t>
+      </w:r>
+      <w:r>
+        <w:t xml:space="preserve"> Auf weitere diverse, für eine Testapplikation unnötige Benutzerannehmlichkeiten wurde verzichtet.</w:t>
+      </w:r>
+    </w:p>
+    <w:p>
+      <w:pPr>
+        <w:pStyle w:val="KeinLeerraum"/>
+      </w:pPr>
+    </w:p>
+    <w:p>
       <w:pPr>
         <w:pStyle w:val="berschrift1"/>
       </w:pPr>
-    </w:p>
-    <w:p>
-      <w:pPr>
-        <w:pStyle w:val="berschrift1"/>
-      </w:pPr>
       <w:r>
         <w:t>Benutzte Werkzeuge</w:t>
+      </w:r>
+    </w:p>
+    <w:p/>
+    <w:p>
+      <w:r>
+        <w:t>In diesem Kapitel werden die genutzten Softwarewerkzeuge aufgelistet, die bei der Entwicklung der Testapplikation eingesetzt wurden.</w:t>
       </w:r>
     </w:p>
     <w:p/>
@@ -557,7 +825,22 @@
       </w:r>
     </w:p>
     <w:p/>
+    <w:p>
+      <w:r>
+        <w:t>Testgeräte:</w:t>
+      </w:r>
+    </w:p>
     <w:p/>
+    <w:p>
+      <w:r>
+        <w:t>Android</w:t>
+      </w:r>
+    </w:p>
+    <w:p>
+      <w:r>
+        <w:t>iOS</w:t>
+      </w:r>
+    </w:p>
     <w:p>
       <w:pPr>
         <w:pStyle w:val="berschrift1"/>
@@ -572,55 +855,57 @@
     <w:p/>
     <w:p>
       <w:r>
+        <w:t>Grafiken</w:t>
+      </w:r>
+    </w:p>
+    <w:p/>
+    <w:p>
+      <w:r>
+        <w:t>Name</w:t>
+      </w:r>
+      <w:r>
+        <w:tab/>
+      </w:r>
+      <w:r>
+        <w:tab/>
+      </w:r>
+      <w:r>
+        <w:tab/>
+        <w:t>Verwendung</w:t>
+      </w:r>
+      <w:r>
+        <w:tab/>
+      </w:r>
+      <w:r>
+        <w:tab/>
+        <w:t>Typ</w:t>
+      </w:r>
+      <w:r>
+        <w:t xml:space="preserve"> </w:t>
+      </w:r>
+      <w:r>
+        <w:tab/>
+      </w:r>
+      <w:r>
+        <w:tab/>
+        <w:t>Datentyp</w:t>
+      </w:r>
+      <w:r>
+        <w:tab/>
+        <w:t>Größe</w:t>
+      </w:r>
+      <w:r>
+        <w:tab/>
+      </w:r>
+    </w:p>
+    <w:p/>
+    <w:p>
+      <w:r>
         <w:lastRenderedPageBreak/>
-        <w:t>Grafiken</w:t>
-      </w:r>
-    </w:p>
-    <w:p/>
-    <w:p>
-      <w:r>
-        <w:t>Name</w:t>
-      </w:r>
-      <w:r>
-        <w:tab/>
-      </w:r>
-      <w:r>
-        <w:tab/>
-      </w:r>
-      <w:r>
-        <w:tab/>
-        <w:t>Verwendung</w:t>
-      </w:r>
-      <w:r>
-        <w:tab/>
-      </w:r>
-      <w:r>
-        <w:tab/>
-        <w:t>Typ</w:t>
-      </w:r>
-      <w:r>
-        <w:t xml:space="preserve"> </w:t>
-      </w:r>
-      <w:r>
-        <w:tab/>
-      </w:r>
-      <w:r>
-        <w:tab/>
-        <w:t>Datentyp</w:t>
-      </w:r>
-      <w:r>
-        <w:tab/>
-        <w:t>Größe</w:t>
-      </w:r>
-      <w:r>
-        <w:tab/>
-      </w:r>
-    </w:p>
-    <w:p/>
-    <w:p>
-      <w:r>
-        <w:t>Red_Bird.png</w:t>
-      </w:r>
+        <w:t>Red_Bird</w:t>
+      </w:r>
+      <w:bookmarkStart w:id="0" w:name="_GoBack"/>
+      <w:bookmarkEnd w:id="0"/>
       <w:r>
         <w:tab/>
       </w:r>
@@ -1006,8 +1291,6 @@
       <w:r>
         <w:t>Kevin McLeod</w:t>
       </w:r>
-      <w:bookmarkStart w:id="0" w:name="_GoBack"/>
-      <w:bookmarkEnd w:id="0"/>
     </w:p>
     <w:sectPr>
       <w:pgSz w:w="11906" w:h="16838"/>
@@ -8227,7 +8510,7 @@
 </file>
 
 <file path=customXml/itemProps1.xml><?xml version="1.0" encoding="utf-8"?>
-<ds:datastoreItem xmlns:ds="http://schemas.openxmlformats.org/officeDocument/2006/customXml" ds:itemID="{722B8946-BA32-4895-82FA-E1B0D6B54354}">
+<ds:datastoreItem xmlns:ds="http://schemas.openxmlformats.org/officeDocument/2006/customXml" ds:itemID="{74D8FE68-14FE-4BBD-B940-50AF3F066B65}">
   <ds:schemaRefs>
     <ds:schemaRef ds:uri="http://schemas.openxmlformats.org/officeDocument/2006/bibliography"/>
   </ds:schemaRefs>

</xml_diff>

<commit_message>
Definition von Anforderungen für vergleichbare Entwicklungstools
</commit_message>
<xml_diff>
--- a/Quellen und Vorlagen/Texte_Schmierzettel.docx
+++ b/Quellen und Vorlagen/Texte_Schmierzettel.docx
@@ -24,14 +24,143 @@
         <w:pStyle w:val="berschrift1"/>
       </w:pPr>
       <w:r>
-        <w:t>\section{Anforderungen für vergleichbare Entwicklungstools}</w:t>
+        <w:t>\section{</w:t>
+      </w:r>
+      <w:r>
+        <w:t xml:space="preserve">Definition von </w:t>
+      </w:r>
+      <w:r>
+        <w:t>Anforderungen für vergleichbare Entwicklungstools}</w:t>
       </w:r>
     </w:p>
     <w:p>
+      <w:r>
+        <w:t>Das Angebot an Tools für die plattformübergreifende Spieleentwicklung ist vielfältig und es bestehen Unterschiede in der Funktionalität und den Möglichkeiten.</w:t>
+      </w:r>
+      <w:r>
+        <w:t xml:space="preserve"> Da ein Vergleich aller angebotenen Produkte den Umfang dieser Arbeit drastisch überschreiten würde, werden zuerst grundlegende Anforderungen defin</w:t>
+      </w:r>
+      <w:r>
+        <w:t xml:space="preserve">iert. </w:t>
+      </w:r>
+    </w:p>
+    <w:p/>
+    <w:p>
+      <w:r>
+        <w:t xml:space="preserve">Das Framework </w:t>
+      </w:r>
+      <w:r>
+        <w:t>soll</w:t>
+      </w:r>
+      <w:r>
+        <w:t xml:space="preserve"> folgende Anforderungen erfüllen:</w:t>
+      </w:r>
+    </w:p>
+    <w:p/>
+    <w:p>
+      <w:r>
+        <w:t>Mobile Geräte gehören zu den Zielplattformen, wobei</w:t>
+      </w:r>
+      <w:r>
+        <w:t xml:space="preserve"> mindestens</w:t>
+      </w:r>
+      <w:r>
+        <w:t xml:space="preserve"> Android und iOS enthalten sein müssen.</w:t>
+      </w:r>
+    </w:p>
+    <w:p>
+      <w:r>
+        <w:t>Es handelt sich um ein aktuelles Framework, mit regelmäßigen Updates und einer aktiven Entwicklergemeinschaft.</w:t>
+      </w:r>
+    </w:p>
+    <w:p>
+      <w:r>
+        <w:t>Es steht mindestens eine objektorientierte, statisch typisierte Programmiersprache zur Wahl.</w:t>
+      </w:r>
+    </w:p>
+    <w:p>
+      <w:r>
+        <w:t>Sowohl 2D, als 3D Spiele können entwickelt werden.</w:t>
+      </w:r>
+    </w:p>
+    <w:p>
+      <w:r>
+        <w:t>Ein kostenfrei und kommerziell nutzbarer Produkttyp steht zur Auswahl.</w:t>
+      </w:r>
+    </w:p>
+    <w:p/>
+    <w:p>
+      <w:r>
+        <w:t>Trotz der geforderten Übereinstimmungen i</w:t>
+      </w:r>
+      <w:r>
+        <w:t>st es wünschenswert, dass für die Codebasis nicht dieselben Pro</w:t>
+      </w:r>
+      <w:r>
+        <w:t xml:space="preserve">grammiersprachen genutzt werden, um den Vergleich abwechslungsreicher und kontrastvoller zu gestalten. </w:t>
+      </w:r>
+      <w:r>
+        <w:t>Anhand dieser Anforderungen werden passende Werkzeuge ausgewählt.</w:t>
+      </w:r>
+    </w:p>
+    <w:p>
+      <w:r>
+        <w:t>Android und iOS</w:t>
+      </w:r>
+      <w:r>
+        <w:t xml:space="preserve"> sind derzeit die beiden</w:t>
+      </w:r>
+      <w:r>
+        <w:t xml:space="preserve"> ent</w:t>
+      </w:r>
+      <w:r>
+        <w:t>scheidenden mobilen Plattformen und sollen als Testsysteme für die Beispielapplikation genutzt werden. Zudem ist es wichtig, dass die Entwicklungswerkzeuge den aktuellen Stand der Zielsysteme unterstützen und sich regelmäßig weiterentwickeln.</w:t>
+      </w:r>
+      <w:r>
+        <w:t xml:space="preserve"> Dazu gehört eine dem Zustand entsprechende Dokumentation, als auch eine lebendige Community.</w:t>
+      </w:r>
+      <w:r>
+        <w:t xml:space="preserve"> Dies soll</w:t>
+      </w:r>
+      <w:r>
+        <w:t xml:space="preserve"> für die nähere Zukunft eine gewisse Sicherheit der weiteren Existenz </w:t>
+      </w:r>
+      <w:r>
+        <w:t>gewährleisten</w:t>
+      </w:r>
+      <w:r>
+        <w:t xml:space="preserve">. </w:t>
+      </w:r>
+      <w:r>
+        <w:t xml:space="preserve">Statisch typisierte Programmiersprachen bieten bei qualifiziertem Umgang oft bessere Performanceleistungen, im Vergleich zu dynamischen Skriptsprachen. Durch diese Anforderung wird partiell vorausgesetzt, dass der plattformübergreifende Ansatz durch Kompilierung umgesetzt wird. </w:t>
+      </w:r>
+      <w:r>
+        <w:t>D</w:t>
+      </w:r>
+      <w:bookmarkStart w:id="0" w:name="_GoBack"/>
+      <w:bookmarkEnd w:id="0"/>
+      <w:r>
+        <w:t>araus folgt, dass Frameworks ausgeschlossen werden, die hybride Applikationen erzeugen. Dies sind Apps die auf webbasierten Techniken, wie HTML, CSS und JavaScript basieren.</w:t>
+      </w:r>
+      <w:r>
+        <w:t xml:space="preserve"> Für</w:t>
+      </w:r>
+      <w:r>
+        <w:t xml:space="preserve"> </w:t>
+      </w:r>
+      <w:r>
+        <w:t xml:space="preserve">Smartphones ist es heutzutage technisch keine besondere Eigenschaft mehr, 3D Spiele zu unterstützen. Die Konzeption der Beispielapplikation soll sich deshalb die Wahl zwischen 2D und 3D vorbehalten können. Ein kostenfreier Bezug sichert eine größere Entwicklercommunity und die Möglichkeit, sich </w:t>
+      </w:r>
+      <w:r>
+        <w:t>barrierefrei und ohne Zeitdruck mit einem Werkzeug zu arbeiten.</w:t>
+      </w:r>
+    </w:p>
+    <w:p>
       <w:pPr>
         <w:pStyle w:val="berschrift1"/>
       </w:pPr>
       <w:r>
+        <w:lastRenderedPageBreak/>
         <w:t>\section{Gamespezifische Frameworks und Engines}</w:t>
       </w:r>
     </w:p>
@@ -58,8 +187,6 @@
       <w:r>
         <w:t>\subsection{Unity3D}</w:t>
       </w:r>
-      <w:bookmarkStart w:id="0" w:name="_GoBack"/>
-      <w:bookmarkEnd w:id="0"/>
     </w:p>
     <w:p>
       <w:pPr>
@@ -71,7 +198,12 @@
     </w:p>
     <w:p>
       <w:pPr>
-        <w:pStyle w:val="berschrift1"/>
+        <w:rPr>
+          <w:rFonts w:asciiTheme="majorHAnsi" w:eastAsiaTheme="majorEastAsia" w:hAnsiTheme="majorHAnsi" w:cstheme="majorBidi"/>
+          <w:color w:val="2E74B5" w:themeColor="accent1" w:themeShade="BF"/>
+          <w:sz w:val="32"/>
+          <w:szCs w:val="32"/>
+        </w:rPr>
       </w:pPr>
     </w:p>
     <w:p/>
@@ -7362,7 +7494,7 @@
 </file>
 
 <file path=customXml/itemProps1.xml><?xml version="1.0" encoding="utf-8"?>
-<ds:datastoreItem xmlns:ds="http://schemas.openxmlformats.org/officeDocument/2006/customXml" ds:itemID="{4864D565-840D-4669-AEDC-1A5B872C7E05}">
+<ds:datastoreItem xmlns:ds="http://schemas.openxmlformats.org/officeDocument/2006/customXml" ds:itemID="{89193335-AA8A-4F27-A8A0-7EA9D4B74ED0}">
   <ds:schemaRefs>
     <ds:schemaRef ds:uri="http://schemas.openxmlformats.org/officeDocument/2006/bibliography"/>
   </ds:schemaRefs>

</xml_diff>